<commit_message>
Layout change to readme.md
</commit_message>
<xml_diff>
--- a/05_es6_node/NodeJS_demo/99_tasks/NodeJS_task.docx
+++ b/05_es6_node/NodeJS_demo/99_tasks/NodeJS_task.docx
@@ -143,6 +143,16 @@
       </w:hyperlink>
       <w:r>
         <w:rPr>
+          <w:rStyle w:val="Hyperlink"/>
+          <w:sz w:val="32"/>
+          <w:lang w:val="en"/>
+        </w:rPr>
+        <w:t xml:space="preserve"> </w:t>
+      </w:r>
+      <w:bookmarkStart w:id="0" w:name="_GoBack"/>
+      <w:bookmarkEnd w:id="0"/>
+      <w:r>
+        <w:rPr>
           <w:sz w:val="32"/>
           <w:lang w:val="en"/>
         </w:rPr>
@@ -2071,8 +2081,6 @@
         </w:rPr>
         <w:t xml:space="preserve"> Write down what you do and how far you got to.</w:t>
       </w:r>
-      <w:bookmarkStart w:id="0" w:name="_GoBack"/>
-      <w:bookmarkEnd w:id="0"/>
     </w:p>
     <w:sectPr>
       <w:pgSz w:w="11906" w:h="16838"/>

</xml_diff>